<commit_message>
Spring MVC configuration Overview
</commit_message>
<xml_diff>
--- a/Spring MVC.docx
+++ b/Spring MVC.docx
@@ -482,6 +482,7 @@
         </w:rPr>
         <w:t xml:space="preserve">The controller class will also be responsible for returning the </w:t>
       </w:r>
+      <w:proofErr w:type="spellStart"/>
       <w:r>
         <w:rPr>
           <w:b/>
@@ -490,12 +491,14 @@
         </w:rPr>
         <w:t>ModelAndView</w:t>
       </w:r>
+      <w:proofErr w:type="spellEnd"/>
       <w:r>
         <w:rPr>
           <w:lang w:val="en-US"/>
         </w:rPr>
         <w:t xml:space="preserve"> object back to the dispatcher servlet after getting all business logic executed &amp; any data returned from DAO layer. </w:t>
       </w:r>
+      <w:proofErr w:type="spellStart"/>
       <w:r>
         <w:rPr>
           <w:b/>
@@ -504,6 +507,7 @@
         </w:rPr>
         <w:t>ModelAndView</w:t>
       </w:r>
+      <w:proofErr w:type="spellEnd"/>
       <w:r>
         <w:rPr>
           <w:lang w:val="en-US"/>
@@ -568,6 +572,7 @@
         </w:rPr>
         <w:t xml:space="preserve">8. After receiving </w:t>
       </w:r>
+      <w:proofErr w:type="spellStart"/>
       <w:r>
         <w:rPr>
           <w:b/>
@@ -576,6 +581,7 @@
         </w:rPr>
         <w:t>ModelAndView</w:t>
       </w:r>
+      <w:proofErr w:type="spellEnd"/>
       <w:r>
         <w:rPr>
           <w:lang w:val="en-US"/>
@@ -653,8 +659,30 @@
         <w:rPr>
           <w:lang w:val="en-US"/>
         </w:rPr>
-        <w:t>Views can be a HTML page or JSP page or Thymleaf or Velocity or FreeMarker</w:t>
-      </w:r>
+        <w:t xml:space="preserve">Views can be a HTML page or JSP page or </w:t>
+      </w:r>
+      <w:proofErr w:type="spellStart"/>
+      <w:r>
+        <w:rPr>
+          <w:lang w:val="en-US"/>
+        </w:rPr>
+        <w:t>Thymleaf</w:t>
+      </w:r>
+      <w:proofErr w:type="spellEnd"/>
+      <w:r>
+        <w:rPr>
+          <w:lang w:val="en-US"/>
+        </w:rPr>
+        <w:t xml:space="preserve"> or Velocity or </w:t>
+      </w:r>
+      <w:proofErr w:type="spellStart"/>
+      <w:r>
+        <w:rPr>
+          <w:lang w:val="en-US"/>
+        </w:rPr>
+        <w:t>FreeMarker</w:t>
+      </w:r>
+      <w:proofErr w:type="spellEnd"/>
     </w:p>
     <w:p>
       <w:pPr>
@@ -1088,7 +1116,21 @@
         <w:rPr>
           <w:lang w:val="en-US"/>
         </w:rPr>
-        <w:t>Store/ retrieve data (db, web service…)</w:t>
+        <w:t>Store/ retrieve data (</w:t>
+      </w:r>
+      <w:proofErr w:type="spellStart"/>
+      <w:r>
+        <w:rPr>
+          <w:lang w:val="en-US"/>
+        </w:rPr>
+        <w:t>db</w:t>
+      </w:r>
+      <w:proofErr w:type="spellEnd"/>
+      <w:r>
+        <w:rPr>
+          <w:lang w:val="en-US"/>
+        </w:rPr>
+        <w:t>, web service…)</w:t>
       </w:r>
     </w:p>
     <w:p>
@@ -1213,41 +1255,29 @@
         <w:rPr>
           <w:lang w:val="en-US"/>
         </w:rPr>
-        <w:t xml:space="preserve">&gt; </w:t>
-      </w:r>
-      <w:r>
-        <w:rPr>
-          <w:lang w:val="en-US"/>
-        </w:rPr>
-        <w:t>Model: contains your data</w:t>
-      </w:r>
-    </w:p>
-    <w:p>
-      <w:pPr>
-        <w:spacing w:after="0" w:line="240" w:lineRule="auto"/>
-        <w:rPr>
-          <w:lang w:val="en-US"/>
-        </w:rPr>
-      </w:pPr>
-    </w:p>
-    <w:p>
-      <w:pPr>
-        <w:spacing w:after="0" w:line="240" w:lineRule="auto"/>
-        <w:rPr>
-          <w:lang w:val="en-US"/>
-        </w:rPr>
-      </w:pPr>
-      <w:r>
-        <w:rPr>
-          <w:lang w:val="en-US"/>
-        </w:rPr>
-        <w:t xml:space="preserve">&gt; </w:t>
-      </w:r>
-      <w:r>
-        <w:rPr>
-          <w:lang w:val="en-US"/>
-        </w:rPr>
-        <w:t>Store/ retrieve data via backend systems</w:t>
+        <w:t>&gt; Model: contains your data</w:t>
+      </w:r>
+    </w:p>
+    <w:p>
+      <w:pPr>
+        <w:spacing w:after="0" w:line="240" w:lineRule="auto"/>
+        <w:rPr>
+          <w:lang w:val="en-US"/>
+        </w:rPr>
+      </w:pPr>
+    </w:p>
+    <w:p>
+      <w:pPr>
+        <w:spacing w:after="0" w:line="240" w:lineRule="auto"/>
+        <w:rPr>
+          <w:lang w:val="en-US"/>
+        </w:rPr>
+      </w:pPr>
+      <w:r>
+        <w:rPr>
+          <w:lang w:val="en-US"/>
+        </w:rPr>
+        <w:t>&gt; Store/ retrieve data via backend systems</w:t>
       </w:r>
     </w:p>
     <w:p>
@@ -1266,7 +1296,21 @@
         <w:rPr>
           <w:lang w:val="en-US"/>
         </w:rPr>
-        <w:t>Database, web service, etc…</w:t>
+        <w:t xml:space="preserve">Database, web service, </w:t>
+      </w:r>
+      <w:proofErr w:type="spellStart"/>
+      <w:r>
+        <w:rPr>
+          <w:lang w:val="en-US"/>
+        </w:rPr>
+        <w:t>etc</w:t>
+      </w:r>
+      <w:proofErr w:type="spellEnd"/>
+      <w:r>
+        <w:rPr>
+          <w:lang w:val="en-US"/>
+        </w:rPr>
+        <w:t>…</w:t>
       </w:r>
     </w:p>
     <w:p>
@@ -1417,13 +1461,7 @@
         <w:rPr>
           <w:lang w:val="en-US"/>
         </w:rPr>
-        <w:t xml:space="preserve">&gt; </w:t>
-      </w:r>
-      <w:r>
-        <w:rPr>
-          <w:lang w:val="en-US"/>
-        </w:rPr>
-        <w:t>Spring MVC is flexible</w:t>
+        <w:t>&gt; Spring MVC is flexible</w:t>
       </w:r>
     </w:p>
     <w:p>
@@ -1504,13 +1542,7 @@
         <w:rPr>
           <w:lang w:val="en-US"/>
         </w:rPr>
-        <w:t xml:space="preserve">&gt; </w:t>
-      </w:r>
-      <w:r>
-        <w:rPr>
-          <w:lang w:val="en-US"/>
-        </w:rPr>
-        <w:t>Developer creates a page</w:t>
+        <w:t>&gt; Developer creates a page</w:t>
       </w:r>
     </w:p>
     <w:p>
@@ -1566,11 +1598,19 @@
           <w:lang w:val="en-US"/>
         </w:rPr>
       </w:pPr>
-      <w:r>
-        <w:rPr>
-          <w:lang w:val="en-US"/>
-        </w:rPr>
-        <w:t>Thymeleaf, Groovy</w:t>
+      <w:proofErr w:type="spellStart"/>
+      <w:r>
+        <w:rPr>
+          <w:lang w:val="en-US"/>
+        </w:rPr>
+        <w:t>Thymeleaf</w:t>
+      </w:r>
+      <w:proofErr w:type="spellEnd"/>
+      <w:r>
+        <w:rPr>
+          <w:lang w:val="en-US"/>
+        </w:rPr>
+        <w:t>, Groovy</w:t>
       </w:r>
     </w:p>
     <w:p>
@@ -1589,32 +1629,1181 @@
         <w:rPr>
           <w:lang w:val="en-US"/>
         </w:rPr>
-        <w:t>Velocity, Freemarker etc…</w:t>
-      </w:r>
-    </w:p>
-    <w:p>
-      <w:pPr>
-        <w:spacing w:after="0" w:line="240" w:lineRule="auto"/>
-        <w:rPr>
-          <w:lang w:val="en-US"/>
-        </w:rPr>
-      </w:pPr>
-    </w:p>
-    <w:p>
-      <w:pPr>
-        <w:spacing w:after="0" w:line="240" w:lineRule="auto"/>
-        <w:rPr>
-          <w:lang w:val="en-US"/>
-        </w:rPr>
-      </w:pPr>
-    </w:p>
-    <w:p>
-      <w:pPr>
-        <w:spacing w:after="0" w:line="240" w:lineRule="auto"/>
-        <w:rPr>
-          <w:lang w:val="en-US"/>
-        </w:rPr>
-      </w:pPr>
+        <w:t xml:space="preserve">Velocity, </w:t>
+      </w:r>
+      <w:proofErr w:type="spellStart"/>
+      <w:r>
+        <w:rPr>
+          <w:lang w:val="en-US"/>
+        </w:rPr>
+        <w:t>Freemarker</w:t>
+      </w:r>
+      <w:proofErr w:type="spellEnd"/>
+      <w:r>
+        <w:rPr>
+          <w:lang w:val="en-US"/>
+        </w:rPr>
+        <w:t xml:space="preserve"> </w:t>
+      </w:r>
+      <w:proofErr w:type="spellStart"/>
+      <w:r>
+        <w:rPr>
+          <w:lang w:val="en-US"/>
+        </w:rPr>
+        <w:t>etc</w:t>
+      </w:r>
+      <w:proofErr w:type="spellEnd"/>
+      <w:r>
+        <w:rPr>
+          <w:lang w:val="en-US"/>
+        </w:rPr>
+        <w:t>…</w:t>
+      </w:r>
+    </w:p>
+    <w:p>
+      <w:pPr>
+        <w:spacing w:after="0" w:line="240" w:lineRule="auto"/>
+        <w:rPr>
+          <w:lang w:val="en-US"/>
+        </w:rPr>
+      </w:pPr>
+    </w:p>
+    <w:p>
+      <w:pPr>
+        <w:spacing w:after="0" w:line="240" w:lineRule="auto"/>
+        <w:rPr>
+          <w:lang w:val="en-US"/>
+        </w:rPr>
+      </w:pPr>
+    </w:p>
+    <w:p>
+      <w:pPr>
+        <w:spacing w:after="0" w:line="240" w:lineRule="auto"/>
+        <w:rPr>
+          <w:b/>
+          <w:bCs/>
+          <w:sz w:val="28"/>
+          <w:szCs w:val="28"/>
+          <w:lang w:val="en-US"/>
+        </w:rPr>
+      </w:pPr>
+      <w:r>
+        <w:rPr>
+          <w:b/>
+          <w:bCs/>
+          <w:sz w:val="28"/>
+          <w:szCs w:val="28"/>
+          <w:lang w:val="en-US"/>
+        </w:rPr>
+        <w:t>Spring MVC Configuration Process</w:t>
+      </w:r>
+    </w:p>
+    <w:p>
+      <w:pPr>
+        <w:spacing w:after="0" w:line="240" w:lineRule="auto"/>
+        <w:rPr>
+          <w:b/>
+          <w:bCs/>
+          <w:sz w:val="28"/>
+          <w:szCs w:val="28"/>
+          <w:lang w:val="en-US"/>
+        </w:rPr>
+      </w:pPr>
+    </w:p>
+    <w:p>
+      <w:pPr>
+        <w:spacing w:after="0" w:line="240" w:lineRule="auto"/>
+        <w:rPr>
+          <w:lang w:val="en-US"/>
+        </w:rPr>
+      </w:pPr>
+    </w:p>
+    <w:p>
+      <w:pPr>
+        <w:spacing w:after="0" w:line="240" w:lineRule="auto"/>
+        <w:jc w:val="center"/>
+        <w:rPr>
+          <w:lang w:val="en-US"/>
+        </w:rPr>
+      </w:pPr>
+      <w:r>
+        <w:rPr>
+          <w:noProof/>
+          <w:lang w:val="en-US"/>
+        </w:rPr>
+        <w:drawing>
+          <wp:inline distT="0" distB="0" distL="0" distR="0" wp14:anchorId="363E2FFF" wp14:editId="08D8EB4C">
+            <wp:extent cx="5237018" cy="2058258"/>
+            <wp:effectExtent l="0" t="0" r="1905" b="0"/>
+            <wp:docPr id="4" name="Picture 4"/>
+            <wp:cNvGraphicFramePr>
+              <a:graphicFrameLocks xmlns:a="http://schemas.openxmlformats.org/drawingml/2006/main" noChangeAspect="1"/>
+            </wp:cNvGraphicFramePr>
+            <a:graphic xmlns:a="http://schemas.openxmlformats.org/drawingml/2006/main">
+              <a:graphicData uri="http://schemas.openxmlformats.org/drawingml/2006/picture">
+                <pic:pic xmlns:pic="http://schemas.openxmlformats.org/drawingml/2006/picture">
+                  <pic:nvPicPr>
+                    <pic:cNvPr id="0" name="Picture 1"/>
+                    <pic:cNvPicPr>
+                      <a:picLocks noChangeAspect="1" noChangeArrowheads="1"/>
+                    </pic:cNvPicPr>
+                  </pic:nvPicPr>
+                  <pic:blipFill>
+                    <a:blip r:embed="rId9">
+                      <a:extLst>
+                        <a:ext uri="{28A0092B-C50C-407E-A947-70E740481C1C}">
+                          <a14:useLocalDpi xmlns:a14="http://schemas.microsoft.com/office/drawing/2010/main" val="0"/>
+                        </a:ext>
+                      </a:extLst>
+                    </a:blip>
+                    <a:srcRect/>
+                    <a:stretch>
+                      <a:fillRect/>
+                    </a:stretch>
+                  </pic:blipFill>
+                  <pic:spPr bwMode="auto">
+                    <a:xfrm>
+                      <a:off x="0" y="0"/>
+                      <a:ext cx="5282267" cy="2076042"/>
+                    </a:xfrm>
+                    <a:prstGeom prst="rect">
+                      <a:avLst/>
+                    </a:prstGeom>
+                    <a:noFill/>
+                    <a:ln>
+                      <a:noFill/>
+                    </a:ln>
+                  </pic:spPr>
+                </pic:pic>
+              </a:graphicData>
+            </a:graphic>
+          </wp:inline>
+        </w:drawing>
+      </w:r>
+    </w:p>
+    <w:p>
+      <w:pPr>
+        <w:spacing w:after="0" w:line="240" w:lineRule="auto"/>
+        <w:jc w:val="center"/>
+        <w:rPr>
+          <w:lang w:val="en-US"/>
+        </w:rPr>
+      </w:pPr>
+    </w:p>
+    <w:p>
+      <w:pPr>
+        <w:spacing w:after="0" w:line="240" w:lineRule="auto"/>
+        <w:jc w:val="center"/>
+        <w:rPr>
+          <w:lang w:val="en-US"/>
+        </w:rPr>
+      </w:pPr>
+    </w:p>
+    <w:p>
+      <w:pPr>
+        <w:spacing w:after="0" w:line="240" w:lineRule="auto"/>
+        <w:jc w:val="center"/>
+        <w:rPr>
+          <w:lang w:val="en-US"/>
+        </w:rPr>
+      </w:pPr>
+    </w:p>
+    <w:p>
+      <w:pPr>
+        <w:spacing w:after="0" w:line="240" w:lineRule="auto"/>
+        <w:jc w:val="center"/>
+        <w:rPr>
+          <w:lang w:val="en-US"/>
+        </w:rPr>
+      </w:pPr>
+      <w:r>
+        <w:rPr>
+          <w:noProof/>
+          <w:lang w:val="en-US"/>
+        </w:rPr>
+        <w:drawing>
+          <wp:inline distT="0" distB="0" distL="0" distR="0" wp14:anchorId="003E964A" wp14:editId="746D154D">
+            <wp:extent cx="5270269" cy="2308640"/>
+            <wp:effectExtent l="0" t="0" r="6985" b="0"/>
+            <wp:docPr id="5" name="Picture 5"/>
+            <wp:cNvGraphicFramePr>
+              <a:graphicFrameLocks xmlns:a="http://schemas.openxmlformats.org/drawingml/2006/main" noChangeAspect="1"/>
+            </wp:cNvGraphicFramePr>
+            <a:graphic xmlns:a="http://schemas.openxmlformats.org/drawingml/2006/main">
+              <a:graphicData uri="http://schemas.openxmlformats.org/drawingml/2006/picture">
+                <pic:pic xmlns:pic="http://schemas.openxmlformats.org/drawingml/2006/picture">
+                  <pic:nvPicPr>
+                    <pic:cNvPr id="0" name="Picture 2"/>
+                    <pic:cNvPicPr>
+                      <a:picLocks noChangeAspect="1" noChangeArrowheads="1"/>
+                    </pic:cNvPicPr>
+                  </pic:nvPicPr>
+                  <pic:blipFill>
+                    <a:blip r:embed="rId10">
+                      <a:extLst>
+                        <a:ext uri="{28A0092B-C50C-407E-A947-70E740481C1C}">
+                          <a14:useLocalDpi xmlns:a14="http://schemas.microsoft.com/office/drawing/2010/main" val="0"/>
+                        </a:ext>
+                      </a:extLst>
+                    </a:blip>
+                    <a:srcRect/>
+                    <a:stretch>
+                      <a:fillRect/>
+                    </a:stretch>
+                  </pic:blipFill>
+                  <pic:spPr bwMode="auto">
+                    <a:xfrm>
+                      <a:off x="0" y="0"/>
+                      <a:ext cx="5299218" cy="2321321"/>
+                    </a:xfrm>
+                    <a:prstGeom prst="rect">
+                      <a:avLst/>
+                    </a:prstGeom>
+                    <a:noFill/>
+                    <a:ln>
+                      <a:noFill/>
+                    </a:ln>
+                  </pic:spPr>
+                </pic:pic>
+              </a:graphicData>
+            </a:graphic>
+          </wp:inline>
+        </w:drawing>
+      </w:r>
+    </w:p>
+    <w:p>
+      <w:pPr>
+        <w:spacing w:after="0" w:line="240" w:lineRule="auto"/>
+        <w:rPr>
+          <w:lang w:val="en-US"/>
+        </w:rPr>
+      </w:pPr>
+    </w:p>
+    <w:p>
+      <w:pPr>
+        <w:spacing w:after="0" w:line="240" w:lineRule="auto"/>
+        <w:rPr>
+          <w:lang w:val="en-US"/>
+        </w:rPr>
+      </w:pPr>
+    </w:p>
+    <w:p>
+      <w:pPr>
+        <w:spacing w:after="0" w:line="240" w:lineRule="auto"/>
+        <w:rPr>
+          <w:lang w:val="en-US"/>
+        </w:rPr>
+      </w:pPr>
+    </w:p>
+    <w:p>
+      <w:pPr>
+        <w:spacing w:after="0" w:line="240" w:lineRule="auto"/>
+        <w:rPr>
+          <w:lang w:val="en-US"/>
+        </w:rPr>
+      </w:pPr>
+    </w:p>
+    <w:p>
+      <w:pPr>
+        <w:spacing w:after="0" w:line="240" w:lineRule="auto"/>
+        <w:rPr>
+          <w:lang w:val="en-US"/>
+        </w:rPr>
+      </w:pPr>
+    </w:p>
+    <w:p>
+      <w:pPr>
+        <w:spacing w:after="0" w:line="240" w:lineRule="auto"/>
+        <w:rPr>
+          <w:lang w:val="en-US"/>
+        </w:rPr>
+      </w:pPr>
+    </w:p>
+    <w:p>
+      <w:pPr>
+        <w:spacing w:after="0" w:line="240" w:lineRule="auto"/>
+        <w:rPr>
+          <w:lang w:val="en-US"/>
+        </w:rPr>
+      </w:pPr>
+    </w:p>
+    <w:p>
+      <w:pPr>
+        <w:spacing w:after="0" w:line="240" w:lineRule="auto"/>
+        <w:rPr>
+          <w:lang w:val="en-US"/>
+        </w:rPr>
+      </w:pPr>
+    </w:p>
+    <w:p>
+      <w:pPr>
+        <w:spacing w:after="0" w:line="240" w:lineRule="auto"/>
+        <w:rPr>
+          <w:lang w:val="en-US"/>
+        </w:rPr>
+      </w:pPr>
+    </w:p>
+    <w:p>
+      <w:pPr>
+        <w:spacing w:after="0" w:line="240" w:lineRule="auto"/>
+        <w:rPr>
+          <w:lang w:val="en-US"/>
+        </w:rPr>
+      </w:pPr>
+      <w:r>
+        <w:rPr>
+          <w:lang w:val="en-US"/>
+        </w:rPr>
+        <w:lastRenderedPageBreak/>
+        <w:t>Step 1: Configure Spring DispatcherServlet</w:t>
+      </w:r>
+    </w:p>
+    <w:p>
+      <w:pPr>
+        <w:spacing w:after="0" w:line="240" w:lineRule="auto"/>
+        <w:rPr>
+          <w:lang w:val="en-US"/>
+        </w:rPr>
+      </w:pPr>
+    </w:p>
+    <w:p>
+      <w:pPr>
+        <w:spacing w:after="0" w:line="240" w:lineRule="auto"/>
+        <w:jc w:val="center"/>
+        <w:rPr>
+          <w:lang w:val="en-US"/>
+        </w:rPr>
+      </w:pPr>
+      <w:r>
+        <w:rPr>
+          <w:noProof/>
+          <w:lang w:val="en-US"/>
+        </w:rPr>
+        <w:drawing>
+          <wp:inline distT="0" distB="0" distL="0" distR="0" wp14:anchorId="717B6A22" wp14:editId="71C4F613">
+            <wp:extent cx="5286895" cy="2633338"/>
+            <wp:effectExtent l="0" t="0" r="0" b="0"/>
+            <wp:docPr id="6" name="Picture 6"/>
+            <wp:cNvGraphicFramePr>
+              <a:graphicFrameLocks xmlns:a="http://schemas.openxmlformats.org/drawingml/2006/main" noChangeAspect="1"/>
+            </wp:cNvGraphicFramePr>
+            <a:graphic xmlns:a="http://schemas.openxmlformats.org/drawingml/2006/main">
+              <a:graphicData uri="http://schemas.openxmlformats.org/drawingml/2006/picture">
+                <pic:pic xmlns:pic="http://schemas.openxmlformats.org/drawingml/2006/picture">
+                  <pic:nvPicPr>
+                    <pic:cNvPr id="0" name="Picture 3"/>
+                    <pic:cNvPicPr>
+                      <a:picLocks noChangeAspect="1" noChangeArrowheads="1"/>
+                    </pic:cNvPicPr>
+                  </pic:nvPicPr>
+                  <pic:blipFill>
+                    <a:blip r:embed="rId11">
+                      <a:extLst>
+                        <a:ext uri="{28A0092B-C50C-407E-A947-70E740481C1C}">
+                          <a14:useLocalDpi xmlns:a14="http://schemas.microsoft.com/office/drawing/2010/main" val="0"/>
+                        </a:ext>
+                      </a:extLst>
+                    </a:blip>
+                    <a:srcRect/>
+                    <a:stretch>
+                      <a:fillRect/>
+                    </a:stretch>
+                  </pic:blipFill>
+                  <pic:spPr bwMode="auto">
+                    <a:xfrm>
+                      <a:off x="0" y="0"/>
+                      <a:ext cx="5286895" cy="2633338"/>
+                    </a:xfrm>
+                    <a:prstGeom prst="rect">
+                      <a:avLst/>
+                    </a:prstGeom>
+                    <a:noFill/>
+                    <a:ln>
+                      <a:noFill/>
+                    </a:ln>
+                  </pic:spPr>
+                </pic:pic>
+              </a:graphicData>
+            </a:graphic>
+          </wp:inline>
+        </w:drawing>
+      </w:r>
+    </w:p>
+    <w:p>
+      <w:pPr>
+        <w:spacing w:after="0" w:line="240" w:lineRule="auto"/>
+        <w:rPr>
+          <w:lang w:val="en-US"/>
+        </w:rPr>
+      </w:pPr>
+    </w:p>
+    <w:p>
+      <w:pPr>
+        <w:spacing w:after="0" w:line="240" w:lineRule="auto"/>
+        <w:rPr>
+          <w:lang w:val="en-US"/>
+        </w:rPr>
+      </w:pPr>
+      <w:r>
+        <w:rPr>
+          <w:lang w:val="en-US"/>
+        </w:rPr>
+        <w:tab/>
+        <w:t>&gt; In web.xml file, we need to add an entry for the Spring DispatcherServlet, or the Front controller.</w:t>
+      </w:r>
+    </w:p>
+    <w:p>
+      <w:pPr>
+        <w:spacing w:after="0" w:line="240" w:lineRule="auto"/>
+        <w:rPr>
+          <w:lang w:val="en-US"/>
+        </w:rPr>
+      </w:pPr>
+      <w:r>
+        <w:rPr>
+          <w:lang w:val="en-US"/>
+        </w:rPr>
+        <w:tab/>
+        <w:t>&gt; DispatcherServlet is part of the core Spring framework</w:t>
+      </w:r>
+      <w:r>
+        <w:rPr>
+          <w:lang w:val="en-US"/>
+        </w:rPr>
+        <w:t>.</w:t>
+      </w:r>
+    </w:p>
+    <w:p>
+      <w:pPr>
+        <w:spacing w:after="0" w:line="240" w:lineRule="auto"/>
+        <w:ind w:left="720"/>
+        <w:rPr>
+          <w:lang w:val="en-US"/>
+        </w:rPr>
+      </w:pPr>
+      <w:r>
+        <w:rPr>
+          <w:lang w:val="en-US"/>
+        </w:rPr>
+        <w:t>&gt; Once you set up the servlet reference, then you set up initial parameter that tells where your spring context configuration file is located.</w:t>
+      </w:r>
+    </w:p>
+    <w:p>
+      <w:pPr>
+        <w:spacing w:after="0" w:line="240" w:lineRule="auto"/>
+        <w:rPr>
+          <w:lang w:val="en-US"/>
+        </w:rPr>
+      </w:pPr>
+    </w:p>
+    <w:p>
+      <w:pPr>
+        <w:spacing w:after="0" w:line="240" w:lineRule="auto"/>
+        <w:rPr>
+          <w:lang w:val="en-US"/>
+        </w:rPr>
+      </w:pPr>
+      <w:r>
+        <w:rPr>
+          <w:lang w:val="en-US"/>
+        </w:rPr>
+        <w:t>Step 2: Set up URL mappings to Spring MVC Dispatcher Servlet</w:t>
+      </w:r>
+    </w:p>
+    <w:p>
+      <w:pPr>
+        <w:spacing w:after="0" w:line="240" w:lineRule="auto"/>
+        <w:jc w:val="center"/>
+        <w:rPr>
+          <w:lang w:val="en-US"/>
+        </w:rPr>
+      </w:pPr>
+    </w:p>
+    <w:p>
+      <w:pPr>
+        <w:spacing w:after="0" w:line="240" w:lineRule="auto"/>
+        <w:jc w:val="center"/>
+        <w:rPr>
+          <w:lang w:val="en-US"/>
+        </w:rPr>
+      </w:pPr>
+      <w:r>
+        <w:rPr>
+          <w:noProof/>
+          <w:lang w:val="en-US"/>
+        </w:rPr>
+        <w:drawing>
+          <wp:inline distT="0" distB="0" distL="0" distR="0" wp14:anchorId="2BB94EAF" wp14:editId="023B9CD1">
+            <wp:extent cx="5303520" cy="2568607"/>
+            <wp:effectExtent l="0" t="0" r="0" b="3175"/>
+            <wp:docPr id="7" name="Picture 7"/>
+            <wp:cNvGraphicFramePr>
+              <a:graphicFrameLocks xmlns:a="http://schemas.openxmlformats.org/drawingml/2006/main" noChangeAspect="1"/>
+            </wp:cNvGraphicFramePr>
+            <a:graphic xmlns:a="http://schemas.openxmlformats.org/drawingml/2006/main">
+              <a:graphicData uri="http://schemas.openxmlformats.org/drawingml/2006/picture">
+                <pic:pic xmlns:pic="http://schemas.openxmlformats.org/drawingml/2006/picture">
+                  <pic:nvPicPr>
+                    <pic:cNvPr id="0" name="Picture 4"/>
+                    <pic:cNvPicPr>
+                      <a:picLocks noChangeAspect="1" noChangeArrowheads="1"/>
+                    </pic:cNvPicPr>
+                  </pic:nvPicPr>
+                  <pic:blipFill>
+                    <a:blip r:embed="rId12">
+                      <a:extLst>
+                        <a:ext uri="{28A0092B-C50C-407E-A947-70E740481C1C}">
+                          <a14:useLocalDpi xmlns:a14="http://schemas.microsoft.com/office/drawing/2010/main" val="0"/>
+                        </a:ext>
+                      </a:extLst>
+                    </a:blip>
+                    <a:srcRect/>
+                    <a:stretch>
+                      <a:fillRect/>
+                    </a:stretch>
+                  </pic:blipFill>
+                  <pic:spPr bwMode="auto">
+                    <a:xfrm>
+                      <a:off x="0" y="0"/>
+                      <a:ext cx="5347180" cy="2589752"/>
+                    </a:xfrm>
+                    <a:prstGeom prst="rect">
+                      <a:avLst/>
+                    </a:prstGeom>
+                    <a:noFill/>
+                    <a:ln>
+                      <a:noFill/>
+                    </a:ln>
+                  </pic:spPr>
+                </pic:pic>
+              </a:graphicData>
+            </a:graphic>
+          </wp:inline>
+        </w:drawing>
+      </w:r>
+    </w:p>
+    <w:p>
+      <w:pPr>
+        <w:spacing w:after="0" w:line="240" w:lineRule="auto"/>
+        <w:rPr>
+          <w:lang w:val="en-US"/>
+        </w:rPr>
+      </w:pPr>
+    </w:p>
+    <w:p>
+      <w:pPr>
+        <w:spacing w:after="0" w:line="240" w:lineRule="auto"/>
+        <w:ind w:left="720"/>
+        <w:rPr>
+          <w:lang w:val="en-US"/>
+        </w:rPr>
+      </w:pPr>
+      <w:r>
+        <w:rPr>
+          <w:lang w:val="en-US"/>
+        </w:rPr>
+        <w:t xml:space="preserve">&gt; Here basically we want to tell the system that for any URL pattern coming in, pass it off to the DispatcherServlet </w:t>
+      </w:r>
+      <w:r>
+        <w:rPr>
+          <w:lang w:val="en-US"/>
+        </w:rPr>
+        <w:t>i.e.,</w:t>
+      </w:r>
+      <w:r>
+        <w:rPr>
+          <w:lang w:val="en-US"/>
+        </w:rPr>
+        <w:t xml:space="preserve"> all incoming web requests should be handled by the DispatcherServlet.</w:t>
+      </w:r>
+    </w:p>
+    <w:p>
+      <w:pPr>
+        <w:spacing w:after="0" w:line="240" w:lineRule="auto"/>
+        <w:ind w:left="720"/>
+        <w:rPr>
+          <w:lang w:val="en-US"/>
+        </w:rPr>
+      </w:pPr>
+      <w:r>
+        <w:rPr>
+          <w:lang w:val="en-US"/>
+        </w:rPr>
+        <w:t>&gt; servlet name in servlet mapping must be matching with the servlet definition.</w:t>
+      </w:r>
+    </w:p>
+    <w:p>
+      <w:pPr>
+        <w:spacing w:after="0" w:line="240" w:lineRule="auto"/>
+        <w:rPr>
+          <w:lang w:val="en-US"/>
+        </w:rPr>
+      </w:pPr>
+    </w:p>
+    <w:p>
+      <w:pPr>
+        <w:spacing w:after="0" w:line="240" w:lineRule="auto"/>
+        <w:rPr>
+          <w:lang w:val="en-US"/>
+        </w:rPr>
+      </w:pPr>
+      <w:r>
+        <w:rPr>
+          <w:lang w:val="en-US"/>
+        </w:rPr>
+        <w:t>Step 3: Add support for Spring component scanning</w:t>
+      </w:r>
+    </w:p>
+    <w:p>
+      <w:pPr>
+        <w:spacing w:after="0" w:line="240" w:lineRule="auto"/>
+        <w:rPr>
+          <w:lang w:val="en-US"/>
+        </w:rPr>
+      </w:pPr>
+    </w:p>
+    <w:p>
+      <w:pPr>
+        <w:spacing w:after="0" w:line="240" w:lineRule="auto"/>
+        <w:jc w:val="center"/>
+        <w:rPr>
+          <w:lang w:val="en-US"/>
+        </w:rPr>
+      </w:pPr>
+      <w:r>
+        <w:rPr>
+          <w:noProof/>
+          <w:lang w:val="en-US"/>
+        </w:rPr>
+        <w:drawing>
+          <wp:inline distT="0" distB="0" distL="0" distR="0" wp14:anchorId="239ADC71" wp14:editId="50AF4FE7">
+            <wp:extent cx="4929447" cy="1591467"/>
+            <wp:effectExtent l="0" t="0" r="5080" b="8890"/>
+            <wp:docPr id="8" name="Picture 8"/>
+            <wp:cNvGraphicFramePr>
+              <a:graphicFrameLocks xmlns:a="http://schemas.openxmlformats.org/drawingml/2006/main" noChangeAspect="1"/>
+            </wp:cNvGraphicFramePr>
+            <a:graphic xmlns:a="http://schemas.openxmlformats.org/drawingml/2006/main">
+              <a:graphicData uri="http://schemas.openxmlformats.org/drawingml/2006/picture">
+                <pic:pic xmlns:pic="http://schemas.openxmlformats.org/drawingml/2006/picture">
+                  <pic:nvPicPr>
+                    <pic:cNvPr id="0" name="Picture 5"/>
+                    <pic:cNvPicPr>
+                      <a:picLocks noChangeAspect="1" noChangeArrowheads="1"/>
+                    </pic:cNvPicPr>
+                  </pic:nvPicPr>
+                  <pic:blipFill>
+                    <a:blip r:embed="rId13">
+                      <a:extLst>
+                        <a:ext uri="{28A0092B-C50C-407E-A947-70E740481C1C}">
+                          <a14:useLocalDpi xmlns:a14="http://schemas.microsoft.com/office/drawing/2010/main" val="0"/>
+                        </a:ext>
+                      </a:extLst>
+                    </a:blip>
+                    <a:srcRect/>
+                    <a:stretch>
+                      <a:fillRect/>
+                    </a:stretch>
+                  </pic:blipFill>
+                  <pic:spPr bwMode="auto">
+                    <a:xfrm>
+                      <a:off x="0" y="0"/>
+                      <a:ext cx="4991769" cy="1611588"/>
+                    </a:xfrm>
+                    <a:prstGeom prst="rect">
+                      <a:avLst/>
+                    </a:prstGeom>
+                    <a:noFill/>
+                    <a:ln>
+                      <a:noFill/>
+                    </a:ln>
+                  </pic:spPr>
+                </pic:pic>
+              </a:graphicData>
+            </a:graphic>
+          </wp:inline>
+        </w:drawing>
+      </w:r>
+    </w:p>
+    <w:p>
+      <w:pPr>
+        <w:spacing w:after="0" w:line="240" w:lineRule="auto"/>
+        <w:ind w:left="720"/>
+        <w:rPr>
+          <w:lang w:val="en-US"/>
+        </w:rPr>
+      </w:pPr>
+      <w:r>
+        <w:rPr>
+          <w:lang w:val="en-US"/>
+        </w:rPr>
+        <w:lastRenderedPageBreak/>
+        <w:t>&gt; It’ll basically scan the base – package for any special Spring beans (i.e., any @Component items) &amp; make them available</w:t>
+      </w:r>
+      <w:r>
+        <w:rPr>
+          <w:lang w:val="en-US"/>
+        </w:rPr>
+        <w:t xml:space="preserve"> &amp; put them into the Spring context</w:t>
+      </w:r>
+      <w:r>
+        <w:rPr>
+          <w:lang w:val="en-US"/>
+        </w:rPr>
+        <w:t>.</w:t>
+      </w:r>
+    </w:p>
+    <w:p>
+      <w:pPr>
+        <w:spacing w:after="0" w:line="240" w:lineRule="auto"/>
+        <w:rPr>
+          <w:lang w:val="en-US"/>
+        </w:rPr>
+      </w:pPr>
+    </w:p>
+    <w:p>
+      <w:pPr>
+        <w:spacing w:after="0" w:line="240" w:lineRule="auto"/>
+        <w:rPr>
+          <w:lang w:val="en-US"/>
+        </w:rPr>
+      </w:pPr>
+      <w:r>
+        <w:rPr>
+          <w:lang w:val="en-US"/>
+        </w:rPr>
+        <w:t>Step 4: Add support for conversion, formatting &amp; validation</w:t>
+      </w:r>
+    </w:p>
+    <w:p>
+      <w:pPr>
+        <w:spacing w:after="0" w:line="240" w:lineRule="auto"/>
+        <w:rPr>
+          <w:lang w:val="en-US"/>
+        </w:rPr>
+      </w:pPr>
+    </w:p>
+    <w:p>
+      <w:pPr>
+        <w:spacing w:after="0" w:line="240" w:lineRule="auto"/>
+        <w:jc w:val="center"/>
+        <w:rPr>
+          <w:lang w:val="en-US"/>
+        </w:rPr>
+      </w:pPr>
+      <w:r>
+        <w:rPr>
+          <w:noProof/>
+          <w:lang w:val="en-US"/>
+        </w:rPr>
+        <w:drawing>
+          <wp:inline distT="0" distB="0" distL="0" distR="0" wp14:anchorId="62CA47B8" wp14:editId="0BB9A3AD">
+            <wp:extent cx="4948792" cy="1895302"/>
+            <wp:effectExtent l="0" t="0" r="4445" b="0"/>
+            <wp:docPr id="9" name="Picture 9"/>
+            <wp:cNvGraphicFramePr>
+              <a:graphicFrameLocks xmlns:a="http://schemas.openxmlformats.org/drawingml/2006/main" noChangeAspect="1"/>
+            </wp:cNvGraphicFramePr>
+            <a:graphic xmlns:a="http://schemas.openxmlformats.org/drawingml/2006/main">
+              <a:graphicData uri="http://schemas.openxmlformats.org/drawingml/2006/picture">
+                <pic:pic xmlns:pic="http://schemas.openxmlformats.org/drawingml/2006/picture">
+                  <pic:nvPicPr>
+                    <pic:cNvPr id="0" name="Picture 6"/>
+                    <pic:cNvPicPr>
+                      <a:picLocks noChangeAspect="1" noChangeArrowheads="1"/>
+                    </pic:cNvPicPr>
+                  </pic:nvPicPr>
+                  <pic:blipFill>
+                    <a:blip r:embed="rId14">
+                      <a:extLst>
+                        <a:ext uri="{28A0092B-C50C-407E-A947-70E740481C1C}">
+                          <a14:useLocalDpi xmlns:a14="http://schemas.microsoft.com/office/drawing/2010/main" val="0"/>
+                        </a:ext>
+                      </a:extLst>
+                    </a:blip>
+                    <a:srcRect/>
+                    <a:stretch>
+                      <a:fillRect/>
+                    </a:stretch>
+                  </pic:blipFill>
+                  <pic:spPr bwMode="auto">
+                    <a:xfrm>
+                      <a:off x="0" y="0"/>
+                      <a:ext cx="5003236" cy="1916153"/>
+                    </a:xfrm>
+                    <a:prstGeom prst="rect">
+                      <a:avLst/>
+                    </a:prstGeom>
+                    <a:noFill/>
+                    <a:ln>
+                      <a:noFill/>
+                    </a:ln>
+                  </pic:spPr>
+                </pic:pic>
+              </a:graphicData>
+            </a:graphic>
+          </wp:inline>
+        </w:drawing>
+      </w:r>
+    </w:p>
+    <w:p>
+      <w:pPr>
+        <w:spacing w:after="0" w:line="240" w:lineRule="auto"/>
+        <w:rPr>
+          <w:lang w:val="en-US"/>
+        </w:rPr>
+      </w:pPr>
+    </w:p>
+    <w:p>
+      <w:pPr>
+        <w:spacing w:after="0" w:line="240" w:lineRule="auto"/>
+        <w:rPr>
+          <w:lang w:val="en-US"/>
+        </w:rPr>
+      </w:pPr>
+      <w:r>
+        <w:rPr>
+          <w:lang w:val="en-US"/>
+        </w:rPr>
+        <w:tab/>
+        <w:t>&gt; It could perform conversions of form data, format form data &amp; perform form validation.</w:t>
+      </w:r>
+    </w:p>
+    <w:p>
+      <w:pPr>
+        <w:spacing w:after="0" w:line="240" w:lineRule="auto"/>
+        <w:rPr>
+          <w:lang w:val="en-US"/>
+        </w:rPr>
+      </w:pPr>
+    </w:p>
+    <w:p>
+      <w:pPr>
+        <w:spacing w:after="0" w:line="240" w:lineRule="auto"/>
+        <w:rPr>
+          <w:lang w:val="en-US"/>
+        </w:rPr>
+      </w:pPr>
+      <w:r>
+        <w:rPr>
+          <w:lang w:val="en-US"/>
+        </w:rPr>
+        <w:t>Step 5: Configure Spring MVC View Resolver</w:t>
+      </w:r>
+    </w:p>
+    <w:p>
+      <w:pPr>
+        <w:spacing w:after="0" w:line="240" w:lineRule="auto"/>
+        <w:rPr>
+          <w:lang w:val="en-US"/>
+        </w:rPr>
+      </w:pPr>
+    </w:p>
+    <w:p>
+      <w:pPr>
+        <w:spacing w:after="0" w:line="240" w:lineRule="auto"/>
+        <w:jc w:val="center"/>
+        <w:rPr>
+          <w:lang w:val="en-US"/>
+        </w:rPr>
+      </w:pPr>
+      <w:r>
+        <w:rPr>
+          <w:noProof/>
+          <w:lang w:val="en-US"/>
+        </w:rPr>
+        <w:drawing>
+          <wp:inline distT="0" distB="0" distL="0" distR="0" wp14:anchorId="1F223D34" wp14:editId="375BD30B">
+            <wp:extent cx="5104015" cy="2651062"/>
+            <wp:effectExtent l="0" t="0" r="1905" b="0"/>
+            <wp:docPr id="10" name="Picture 10"/>
+            <wp:cNvGraphicFramePr>
+              <a:graphicFrameLocks xmlns:a="http://schemas.openxmlformats.org/drawingml/2006/main" noChangeAspect="1"/>
+            </wp:cNvGraphicFramePr>
+            <a:graphic xmlns:a="http://schemas.openxmlformats.org/drawingml/2006/main">
+              <a:graphicData uri="http://schemas.openxmlformats.org/drawingml/2006/picture">
+                <pic:pic xmlns:pic="http://schemas.openxmlformats.org/drawingml/2006/picture">
+                  <pic:nvPicPr>
+                    <pic:cNvPr id="0" name="Picture 7"/>
+                    <pic:cNvPicPr>
+                      <a:picLocks noChangeAspect="1" noChangeArrowheads="1"/>
+                    </pic:cNvPicPr>
+                  </pic:nvPicPr>
+                  <pic:blipFill>
+                    <a:blip r:embed="rId15">
+                      <a:extLst>
+                        <a:ext uri="{28A0092B-C50C-407E-A947-70E740481C1C}">
+                          <a14:useLocalDpi xmlns:a14="http://schemas.microsoft.com/office/drawing/2010/main" val="0"/>
+                        </a:ext>
+                      </a:extLst>
+                    </a:blip>
+                    <a:srcRect/>
+                    <a:stretch>
+                      <a:fillRect/>
+                    </a:stretch>
+                  </pic:blipFill>
+                  <pic:spPr bwMode="auto">
+                    <a:xfrm>
+                      <a:off x="0" y="0"/>
+                      <a:ext cx="5145779" cy="2672755"/>
+                    </a:xfrm>
+                    <a:prstGeom prst="rect">
+                      <a:avLst/>
+                    </a:prstGeom>
+                    <a:noFill/>
+                    <a:ln>
+                      <a:noFill/>
+                    </a:ln>
+                  </pic:spPr>
+                </pic:pic>
+              </a:graphicData>
+            </a:graphic>
+          </wp:inline>
+        </w:drawing>
+      </w:r>
+    </w:p>
+    <w:p>
+      <w:pPr>
+        <w:spacing w:after="0" w:line="240" w:lineRule="auto"/>
+        <w:rPr>
+          <w:lang w:val="en-US"/>
+        </w:rPr>
+      </w:pPr>
+    </w:p>
+    <w:p>
+      <w:pPr>
+        <w:spacing w:after="0" w:line="240" w:lineRule="auto"/>
+        <w:rPr>
+          <w:lang w:val="en-US"/>
+        </w:rPr>
+      </w:pPr>
+      <w:r>
+        <w:rPr>
+          <w:lang w:val="en-US"/>
+        </w:rPr>
+        <w:tab/>
+        <w:t>&gt; It tells us how the pages are displayed, where the pages are located.</w:t>
+      </w:r>
+    </w:p>
+    <w:p>
+      <w:pPr>
+        <w:spacing w:after="0" w:line="240" w:lineRule="auto"/>
+        <w:rPr>
+          <w:lang w:val="en-US"/>
+        </w:rPr>
+      </w:pPr>
+      <w:r>
+        <w:rPr>
+          <w:lang w:val="en-US"/>
+        </w:rPr>
+        <w:tab/>
+      </w:r>
+    </w:p>
+    <w:p>
+      <w:pPr>
+        <w:spacing w:after="0" w:line="240" w:lineRule="auto"/>
+        <w:ind w:firstLine="720"/>
+        <w:rPr>
+          <w:lang w:val="en-US"/>
+        </w:rPr>
+      </w:pPr>
+      <w:r>
+        <w:rPr>
+          <w:lang w:val="en-US"/>
+        </w:rPr>
+        <w:t xml:space="preserve">&gt; </w:t>
+      </w:r>
+      <w:r>
+        <w:rPr>
+          <w:lang w:val="en-US"/>
+        </w:rPr>
+        <w:t>So,</w:t>
+      </w:r>
+      <w:r>
+        <w:rPr>
+          <w:lang w:val="en-US"/>
+        </w:rPr>
+        <w:t xml:space="preserve"> we make use of this </w:t>
+      </w:r>
+      <w:r>
+        <w:rPr>
+          <w:b/>
+          <w:bCs/>
+          <w:lang w:val="en-US"/>
+        </w:rPr>
+        <w:t>InternalResourceViewResolver</w:t>
+      </w:r>
+      <w:r>
+        <w:rPr>
+          <w:lang w:val="en-US"/>
+        </w:rPr>
+        <w:t xml:space="preserve"> &amp; we give a prefix &amp; then a suffix.</w:t>
+      </w:r>
+    </w:p>
+    <w:p>
+      <w:pPr>
+        <w:spacing w:after="0" w:line="240" w:lineRule="auto"/>
+        <w:ind w:firstLine="720"/>
+        <w:rPr>
+          <w:lang w:val="en-US"/>
+        </w:rPr>
+      </w:pPr>
+    </w:p>
+    <w:p>
+      <w:pPr>
+        <w:spacing w:after="0" w:line="240" w:lineRule="auto"/>
+        <w:rPr>
+          <w:lang w:val="en-US"/>
+        </w:rPr>
+      </w:pPr>
+      <w:r>
+        <w:rPr>
+          <w:lang w:val="en-US"/>
+        </w:rPr>
+        <w:tab/>
+        <w:t>&gt; When your app provides a “view” name, Spring MVC will</w:t>
+      </w:r>
+    </w:p>
+    <w:p>
+      <w:pPr>
+        <w:pStyle w:val="ListParagraph"/>
+        <w:numPr>
+          <w:ilvl w:val="0"/>
+          <w:numId w:val="5"/>
+        </w:numPr>
+        <w:spacing w:after="0" w:line="240" w:lineRule="auto"/>
+        <w:rPr>
+          <w:lang w:val="en-US"/>
+        </w:rPr>
+      </w:pPr>
+      <w:proofErr w:type="spellStart"/>
+      <w:r>
+        <w:rPr>
+          <w:lang w:val="en-US"/>
+        </w:rPr>
+        <w:t>Prepand</w:t>
+      </w:r>
+      <w:proofErr w:type="spellEnd"/>
+      <w:r>
+        <w:rPr>
+          <w:lang w:val="en-US"/>
+        </w:rPr>
+        <w:t xml:space="preserve"> the prefix</w:t>
+      </w:r>
+    </w:p>
+    <w:p>
+      <w:pPr>
+        <w:pStyle w:val="ListParagraph"/>
+        <w:numPr>
+          <w:ilvl w:val="0"/>
+          <w:numId w:val="5"/>
+        </w:numPr>
+        <w:spacing w:after="0" w:line="240" w:lineRule="auto"/>
+        <w:rPr>
+          <w:lang w:val="en-US"/>
+        </w:rPr>
+      </w:pPr>
+      <w:r>
+        <w:rPr>
+          <w:lang w:val="en-US"/>
+        </w:rPr>
+        <w:t>Append the suffix</w:t>
+      </w:r>
+    </w:p>
+    <w:p>
+      <w:pPr>
+        <w:spacing w:after="0" w:line="240" w:lineRule="auto"/>
+        <w:rPr>
+          <w:lang w:val="en-US"/>
+        </w:rPr>
+      </w:pPr>
+    </w:p>
+    <w:p>
+      <w:pPr>
+        <w:spacing w:after="0" w:line="240" w:lineRule="auto"/>
+        <w:ind w:left="720"/>
+        <w:rPr>
+          <w:lang w:val="en-US"/>
+        </w:rPr>
+      </w:pPr>
+      <w:r>
+        <w:rPr>
+          <w:lang w:val="en-US"/>
+        </w:rPr>
+        <w:t>&gt; So, it’s basically telling where to look for files, to actually render the view for the application.</w:t>
+      </w:r>
+    </w:p>
+    <w:p>
+      <w:pPr>
+        <w:spacing w:after="0" w:line="240" w:lineRule="auto"/>
+        <w:rPr>
+          <w:lang w:val="en-US"/>
+        </w:rPr>
+      </w:pPr>
+    </w:p>
+    <w:p>
+      <w:pPr>
+        <w:spacing w:after="0" w:line="240" w:lineRule="auto"/>
+        <w:jc w:val="center"/>
+        <w:rPr>
+          <w:lang w:val="en-US"/>
+        </w:rPr>
+      </w:pPr>
+      <w:r>
+        <w:rPr>
+          <w:noProof/>
+          <w:lang w:val="en-US"/>
+        </w:rPr>
+        <w:lastRenderedPageBreak/>
+        <w:drawing>
+          <wp:inline distT="0" distB="0" distL="0" distR="0" wp14:anchorId="684CD723" wp14:editId="4EEDF378">
+            <wp:extent cx="4989520" cy="2610196"/>
+            <wp:effectExtent l="0" t="0" r="1905" b="0"/>
+            <wp:docPr id="12" name="Picture 12"/>
+            <wp:cNvGraphicFramePr>
+              <a:graphicFrameLocks xmlns:a="http://schemas.openxmlformats.org/drawingml/2006/main" noChangeAspect="1"/>
+            </wp:cNvGraphicFramePr>
+            <a:graphic xmlns:a="http://schemas.openxmlformats.org/drawingml/2006/main">
+              <a:graphicData uri="http://schemas.openxmlformats.org/drawingml/2006/picture">
+                <pic:pic xmlns:pic="http://schemas.openxmlformats.org/drawingml/2006/picture">
+                  <pic:nvPicPr>
+                    <pic:cNvPr id="0" name="Picture 9"/>
+                    <pic:cNvPicPr>
+                      <a:picLocks noChangeAspect="1" noChangeArrowheads="1"/>
+                    </pic:cNvPicPr>
+                  </pic:nvPicPr>
+                  <pic:blipFill>
+                    <a:blip r:embed="rId16">
+                      <a:extLst>
+                        <a:ext uri="{28A0092B-C50C-407E-A947-70E740481C1C}">
+                          <a14:useLocalDpi xmlns:a14="http://schemas.microsoft.com/office/drawing/2010/main" val="0"/>
+                        </a:ext>
+                      </a:extLst>
+                    </a:blip>
+                    <a:srcRect/>
+                    <a:stretch>
+                      <a:fillRect/>
+                    </a:stretch>
+                  </pic:blipFill>
+                  <pic:spPr bwMode="auto">
+                    <a:xfrm>
+                      <a:off x="0" y="0"/>
+                      <a:ext cx="5013827" cy="2622912"/>
+                    </a:xfrm>
+                    <a:prstGeom prst="rect">
+                      <a:avLst/>
+                    </a:prstGeom>
+                    <a:noFill/>
+                    <a:ln>
+                      <a:noFill/>
+                    </a:ln>
+                  </pic:spPr>
+                </pic:pic>
+              </a:graphicData>
+            </a:graphic>
+          </wp:inline>
+        </w:drawing>
+      </w:r>
     </w:p>
     <w:p>
       <w:pPr>
@@ -1992,6 +3181,119 @@
     </w:lvl>
   </w:abstractNum>
   <w:abstractNum w:abstractNumId="3" w15:restartNumberingAfterBreak="0">
+    <w:nsid w:val="41466989"/>
+    <w:multiLevelType w:val="hybridMultilevel"/>
+    <w:tmpl w:val="D040B72A"/>
+    <w:lvl w:ilvl="0" w:tplc="40090001">
+      <w:start w:val="1"/>
+      <w:numFmt w:val="bullet"/>
+      <w:lvlText w:val=""/>
+      <w:lvlJc w:val="left"/>
+      <w:pPr>
+        <w:ind w:left="1440" w:hanging="360"/>
+      </w:pPr>
+      <w:rPr>
+        <w:rFonts w:ascii="Symbol" w:hAnsi="Symbol" w:hint="default"/>
+      </w:rPr>
+    </w:lvl>
+    <w:lvl w:ilvl="1" w:tplc="40090003" w:tentative="1">
+      <w:start w:val="1"/>
+      <w:numFmt w:val="bullet"/>
+      <w:lvlText w:val="o"/>
+      <w:lvlJc w:val="left"/>
+      <w:pPr>
+        <w:ind w:left="2160" w:hanging="360"/>
+      </w:pPr>
+      <w:rPr>
+        <w:rFonts w:ascii="Courier New" w:hAnsi="Courier New" w:cs="Courier New" w:hint="default"/>
+      </w:rPr>
+    </w:lvl>
+    <w:lvl w:ilvl="2" w:tplc="40090005" w:tentative="1">
+      <w:start w:val="1"/>
+      <w:numFmt w:val="bullet"/>
+      <w:lvlText w:val=""/>
+      <w:lvlJc w:val="left"/>
+      <w:pPr>
+        <w:ind w:left="2880" w:hanging="360"/>
+      </w:pPr>
+      <w:rPr>
+        <w:rFonts w:ascii="Wingdings" w:hAnsi="Wingdings" w:hint="default"/>
+      </w:rPr>
+    </w:lvl>
+    <w:lvl w:ilvl="3" w:tplc="40090001" w:tentative="1">
+      <w:start w:val="1"/>
+      <w:numFmt w:val="bullet"/>
+      <w:lvlText w:val=""/>
+      <w:lvlJc w:val="left"/>
+      <w:pPr>
+        <w:ind w:left="3600" w:hanging="360"/>
+      </w:pPr>
+      <w:rPr>
+        <w:rFonts w:ascii="Symbol" w:hAnsi="Symbol" w:hint="default"/>
+      </w:rPr>
+    </w:lvl>
+    <w:lvl w:ilvl="4" w:tplc="40090003" w:tentative="1">
+      <w:start w:val="1"/>
+      <w:numFmt w:val="bullet"/>
+      <w:lvlText w:val="o"/>
+      <w:lvlJc w:val="left"/>
+      <w:pPr>
+        <w:ind w:left="4320" w:hanging="360"/>
+      </w:pPr>
+      <w:rPr>
+        <w:rFonts w:ascii="Courier New" w:hAnsi="Courier New" w:cs="Courier New" w:hint="default"/>
+      </w:rPr>
+    </w:lvl>
+    <w:lvl w:ilvl="5" w:tplc="40090005" w:tentative="1">
+      <w:start w:val="1"/>
+      <w:numFmt w:val="bullet"/>
+      <w:lvlText w:val=""/>
+      <w:lvlJc w:val="left"/>
+      <w:pPr>
+        <w:ind w:left="5040" w:hanging="360"/>
+      </w:pPr>
+      <w:rPr>
+        <w:rFonts w:ascii="Wingdings" w:hAnsi="Wingdings" w:hint="default"/>
+      </w:rPr>
+    </w:lvl>
+    <w:lvl w:ilvl="6" w:tplc="40090001" w:tentative="1">
+      <w:start w:val="1"/>
+      <w:numFmt w:val="bullet"/>
+      <w:lvlText w:val=""/>
+      <w:lvlJc w:val="left"/>
+      <w:pPr>
+        <w:ind w:left="5760" w:hanging="360"/>
+      </w:pPr>
+      <w:rPr>
+        <w:rFonts w:ascii="Symbol" w:hAnsi="Symbol" w:hint="default"/>
+      </w:rPr>
+    </w:lvl>
+    <w:lvl w:ilvl="7" w:tplc="40090003" w:tentative="1">
+      <w:start w:val="1"/>
+      <w:numFmt w:val="bullet"/>
+      <w:lvlText w:val="o"/>
+      <w:lvlJc w:val="left"/>
+      <w:pPr>
+        <w:ind w:left="6480" w:hanging="360"/>
+      </w:pPr>
+      <w:rPr>
+        <w:rFonts w:ascii="Courier New" w:hAnsi="Courier New" w:cs="Courier New" w:hint="default"/>
+      </w:rPr>
+    </w:lvl>
+    <w:lvl w:ilvl="8" w:tplc="40090005" w:tentative="1">
+      <w:start w:val="1"/>
+      <w:numFmt w:val="bullet"/>
+      <w:lvlText w:val=""/>
+      <w:lvlJc w:val="left"/>
+      <w:pPr>
+        <w:ind w:left="7200" w:hanging="360"/>
+      </w:pPr>
+      <w:rPr>
+        <w:rFonts w:ascii="Wingdings" w:hAnsi="Wingdings" w:hint="default"/>
+      </w:rPr>
+    </w:lvl>
+  </w:abstractNum>
+  <w:abstractNum w:abstractNumId="4" w15:restartNumberingAfterBreak="0">
     <w:nsid w:val="77FF4F71"/>
     <w:multiLevelType w:val="hybridMultilevel"/>
     <w:tmpl w:val="FD3CA68A"/>
@@ -2114,6 +3416,9 @@
     <w:abstractNumId w:val="1"/>
   </w:num>
   <w:num w:numId="4">
+    <w:abstractNumId w:val="4"/>
+  </w:num>
+  <w:num w:numId="5">
     <w:abstractNumId w:val="3"/>
   </w:num>
 </w:numbering>

</xml_diff>